<commit_message>
formatted + added result content
</commit_message>
<xml_diff>
--- a/Bìa.docx
+++ b/Bìa.docx
@@ -45,13 +45,13 @@
               <wp:anchor distT="0" distB="0" distL="114300" distR="114300" simplePos="0" relativeHeight="251659264" behindDoc="1" locked="0" layoutInCell="1" allowOverlap="1">
                 <wp:simplePos x="0" y="0"/>
                 <wp:positionH relativeFrom="column">
-                  <wp:posOffset>45720</wp:posOffset>
+                  <wp:posOffset>43815</wp:posOffset>
                 </wp:positionH>
                 <wp:positionV relativeFrom="paragraph">
-                  <wp:posOffset>99695</wp:posOffset>
+                  <wp:posOffset>97155</wp:posOffset>
                 </wp:positionV>
-                <wp:extent cx="6028690" cy="8686800"/>
-                <wp:effectExtent l="19050" t="23495" r="19685" b="24130"/>
+                <wp:extent cx="5686425" cy="8686800"/>
+                <wp:effectExtent l="19050" t="19050" r="28575" b="19050"/>
                 <wp:wrapNone/>
                 <wp:docPr id="1" name="Rectangle 1"/>
                 <wp:cNvGraphicFramePr>
@@ -66,7 +66,7 @@
                       <wps:spPr bwMode="auto">
                         <a:xfrm>
                           <a:off x="0" y="0"/>
-                          <a:ext cx="6028690" cy="8686800"/>
+                          <a:ext cx="5686425" cy="8686800"/>
                         </a:xfrm>
                         <a:prstGeom prst="rect">
                           <a:avLst/>
@@ -100,7 +100,7 @@
           </mc:Choice>
           <mc:Fallback>
             <w:pict>
-              <v:rect w14:anchorId="2E70E604" id="Rectangle 1" o:spid="_x0000_s1026" style="position:absolute;margin-left:3.6pt;margin-top:7.85pt;width:474.7pt;height:684pt;z-index:-251657216;visibility:visible;mso-wrap-style:square;mso-width-percent:0;mso-height-percent:0;mso-wrap-distance-left:9pt;mso-wrap-distance-top:0;mso-wrap-distance-right:9pt;mso-wrap-distance-bottom:0;mso-position-horizontal:absolute;mso-position-horizontal-relative:text;mso-position-vertical:absolute;mso-position-vertical-relative:text;mso-width-percent:0;mso-height-percent:0;mso-width-relative:page;mso-height-relative:page;v-text-anchor:top" o:gfxdata="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" strokeweight="3pt">
+              <v:rect w14:anchorId="51DB199F" id="Rectangle 1" o:spid="_x0000_s1026" style="position:absolute;margin-left:3.45pt;margin-top:7.65pt;width:447.75pt;height:684pt;z-index:-251657216;visibility:visible;mso-wrap-style:square;mso-width-percent:0;mso-height-percent:0;mso-wrap-distance-left:9pt;mso-wrap-distance-top:0;mso-wrap-distance-right:9pt;mso-wrap-distance-bottom:0;mso-position-horizontal:absolute;mso-position-horizontal-relative:text;mso-position-vertical:absolute;mso-position-vertical-relative:text;mso-width-percent:0;mso-height-percent:0;mso-width-relative:page;mso-height-relative:page;v-text-anchor:top" o:gfxdata="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" strokeweight="3pt">
                 <v:stroke linestyle="thinThin"/>
               </v:rect>
             </w:pict>
@@ -290,17 +290,17 @@
         <w:rPr>
           <w:rFonts w:ascii="Times New Roman" w:eastAsia="Times New Roman" w:hAnsi="Times New Roman" w:cs="Times New Roman"/>
           <w:b/>
-          <w:sz w:val="24"/>
-          <w:szCs w:val="24"/>
-          <w:lang w:eastAsia="en-US"/>
-        </w:rPr>
-      </w:pPr>
-      <w:r>
-        <w:rPr>
-          <w:rFonts w:ascii="Times New Roman" w:eastAsia="Times New Roman" w:hAnsi="Times New Roman" w:cs="Times New Roman"/>
-          <w:b/>
-          <w:sz w:val="24"/>
-          <w:szCs w:val="24"/>
+          <w:sz w:val="26"/>
+          <w:szCs w:val="26"/>
+          <w:lang w:eastAsia="en-US"/>
+        </w:rPr>
+      </w:pPr>
+      <w:r>
+        <w:rPr>
+          <w:rFonts w:ascii="Times New Roman" w:eastAsia="Times New Roman" w:hAnsi="Times New Roman" w:cs="Times New Roman"/>
+          <w:b/>
+          <w:sz w:val="26"/>
+          <w:szCs w:val="26"/>
           <w:lang w:eastAsia="en-US"/>
         </w:rPr>
         <w:t>ĐỀ TÀI NGHIÊN CỨU KHOA HỌC CỦA SINH VIÊN</w:t>
@@ -769,8 +769,6 @@
         </w:rPr>
         <w:t>2019</w:t>
       </w:r>
-      <w:bookmarkStart w:id="0" w:name="_GoBack"/>
-      <w:bookmarkEnd w:id="0"/>
     </w:p>
     <w:p>
       <w:r>
@@ -820,13 +818,13 @@
               <wp:anchor distT="0" distB="0" distL="114300" distR="114300" simplePos="0" relativeHeight="251661312" behindDoc="1" locked="0" layoutInCell="1" allowOverlap="1">
                 <wp:simplePos x="0" y="0"/>
                 <wp:positionH relativeFrom="column">
-                  <wp:posOffset>45720</wp:posOffset>
+                  <wp:posOffset>41910</wp:posOffset>
                 </wp:positionH>
                 <wp:positionV relativeFrom="paragraph">
-                  <wp:posOffset>98425</wp:posOffset>
+                  <wp:posOffset>102870</wp:posOffset>
                 </wp:positionV>
-                <wp:extent cx="5982970" cy="8688070"/>
-                <wp:effectExtent l="26670" t="22225" r="19685" b="24130"/>
+                <wp:extent cx="5669280" cy="8688070"/>
+                <wp:effectExtent l="19050" t="19050" r="26670" b="17780"/>
                 <wp:wrapNone/>
                 <wp:docPr id="3" name="Rectangle 3"/>
                 <wp:cNvGraphicFramePr>
@@ -841,7 +839,7 @@
                       <wps:spPr bwMode="auto">
                         <a:xfrm>
                           <a:off x="0" y="0"/>
-                          <a:ext cx="5982970" cy="8688070"/>
+                          <a:ext cx="5669280" cy="8688070"/>
                         </a:xfrm>
                         <a:prstGeom prst="rect">
                           <a:avLst/>
@@ -875,7 +873,7 @@
           </mc:Choice>
           <mc:Fallback>
             <w:pict>
-              <v:rect w14:anchorId="2642A506" id="Rectangle 3" o:spid="_x0000_s1026" style="position:absolute;margin-left:3.6pt;margin-top:7.75pt;width:471.1pt;height:684.1pt;z-index:-251655168;visibility:visible;mso-wrap-style:square;mso-width-percent:0;mso-height-percent:0;mso-wrap-distance-left:9pt;mso-wrap-distance-top:0;mso-wrap-distance-right:9pt;mso-wrap-distance-bottom:0;mso-position-horizontal:absolute;mso-position-horizontal-relative:text;mso-position-vertical:absolute;mso-position-vertical-relative:text;mso-width-percent:0;mso-height-percent:0;mso-width-relative:page;mso-height-relative:page;v-text-anchor:top" o:gfxdata="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" strokeweight="3pt">
+              <v:rect w14:anchorId="4BADC1DC" id="Rectangle 3" o:spid="_x0000_s1026" style="position:absolute;margin-left:3.3pt;margin-top:8.1pt;width:446.4pt;height:684.1pt;z-index:-251655168;visibility:visible;mso-wrap-style:square;mso-width-percent:0;mso-height-percent:0;mso-wrap-distance-left:9pt;mso-wrap-distance-top:0;mso-wrap-distance-right:9pt;mso-wrap-distance-bottom:0;mso-position-horizontal:absolute;mso-position-horizontal-relative:text;mso-position-vertical:absolute;mso-position-vertical-relative:text;mso-width-percent:0;mso-height-percent:0;mso-width-relative:page;mso-height-relative:page;v-text-anchor:top" o:gfxdata="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" strokeweight="3pt">
                 <v:stroke linestyle="thinThin"/>
               </v:rect>
             </w:pict>
@@ -1054,17 +1052,17 @@
         <w:rPr>
           <w:rFonts w:ascii="Times New Roman" w:eastAsia="Times New Roman" w:hAnsi="Times New Roman" w:cs="Times New Roman"/>
           <w:b/>
-          <w:sz w:val="24"/>
-          <w:szCs w:val="24"/>
-          <w:lang w:eastAsia="en-US"/>
-        </w:rPr>
-      </w:pPr>
-      <w:r>
-        <w:rPr>
-          <w:rFonts w:ascii="Times New Roman" w:eastAsia="Times New Roman" w:hAnsi="Times New Roman" w:cs="Times New Roman"/>
-          <w:b/>
-          <w:sz w:val="24"/>
-          <w:szCs w:val="24"/>
+          <w:sz w:val="26"/>
+          <w:szCs w:val="26"/>
+          <w:lang w:eastAsia="en-US"/>
+        </w:rPr>
+      </w:pPr>
+      <w:r>
+        <w:rPr>
+          <w:rFonts w:ascii="Times New Roman" w:eastAsia="Times New Roman" w:hAnsi="Times New Roman" w:cs="Times New Roman"/>
+          <w:b/>
+          <w:sz w:val="26"/>
+          <w:szCs w:val="26"/>
           <w:lang w:eastAsia="en-US"/>
         </w:rPr>
         <w:t>ĐỀ TÀI NGHIÊN CỨU KHOA HỌC CỦA SINH VIÊN</w:t>
@@ -1302,16 +1300,16 @@
         <w:jc w:val="both"/>
         <w:rPr>
           <w:rFonts w:ascii="Times New Roman" w:eastAsia="Times New Roman" w:hAnsi="Times New Roman" w:cs="Times New Roman"/>
-          <w:sz w:val="24"/>
-          <w:szCs w:val="24"/>
-          <w:lang w:eastAsia="en-US"/>
-        </w:rPr>
-      </w:pPr>
-      <w:r>
-        <w:rPr>
-          <w:rFonts w:ascii="Times New Roman" w:eastAsia="Times New Roman" w:hAnsi="Times New Roman" w:cs="Times New Roman"/>
-          <w:sz w:val="24"/>
-          <w:szCs w:val="24"/>
+          <w:sz w:val="26"/>
+          <w:szCs w:val="26"/>
+          <w:lang w:eastAsia="en-US"/>
+        </w:rPr>
+      </w:pPr>
+      <w:r>
+        <w:rPr>
+          <w:rFonts w:ascii="Times New Roman" w:eastAsia="Times New Roman" w:hAnsi="Times New Roman" w:cs="Times New Roman"/>
+          <w:sz w:val="26"/>
+          <w:szCs w:val="26"/>
           <w:lang w:eastAsia="en-US"/>
         </w:rPr>
         <w:t>Sinh viên thực hiện:</w:t>
@@ -1319,8 +1317,8 @@
       <w:r>
         <w:rPr>
           <w:rFonts w:ascii="Times New Roman" w:eastAsia="Times New Roman" w:hAnsi="Times New Roman" w:cs="Times New Roman"/>
-          <w:sz w:val="24"/>
-          <w:szCs w:val="24"/>
+          <w:sz w:val="26"/>
+          <w:szCs w:val="26"/>
           <w:lang w:eastAsia="en-US"/>
         </w:rPr>
         <w:t xml:space="preserve"> </w:t>
@@ -1330,8 +1328,8 @@
           <w:rFonts w:ascii="Times New Roman" w:eastAsia="Times New Roman" w:hAnsi="Times New Roman" w:cs="Times New Roman"/>
           <w:b/>
           <w:bCs/>
-          <w:sz w:val="24"/>
-          <w:szCs w:val="24"/>
+          <w:sz w:val="26"/>
+          <w:szCs w:val="26"/>
           <w:lang w:eastAsia="en-US"/>
         </w:rPr>
         <w:t>Nguyễn Bảo Ngọc</w:t>
@@ -1339,39 +1337,18 @@
       <w:r>
         <w:rPr>
           <w:rFonts w:ascii="Times New Roman" w:eastAsia="Times New Roman" w:hAnsi="Times New Roman" w:cs="Times New Roman"/>
-          <w:sz w:val="24"/>
-          <w:szCs w:val="24"/>
+          <w:sz w:val="26"/>
+          <w:szCs w:val="26"/>
           <w:lang w:eastAsia="en-US"/>
         </w:rPr>
         <w:tab/>
-      </w:r>
-      <w:smartTag w:uri="urn:schemas-microsoft-com:office:smarttags" w:element="place">
-        <w:smartTag w:uri="urn:schemas-microsoft-com:office:smarttags" w:element="country-region">
-          <w:r>
-            <w:rPr>
-              <w:rFonts w:ascii="Times New Roman" w:eastAsia="Times New Roman" w:hAnsi="Times New Roman" w:cs="Times New Roman"/>
-              <w:sz w:val="24"/>
-              <w:szCs w:val="24"/>
-              <w:lang w:eastAsia="en-US"/>
-            </w:rPr>
-            <w:t>Nam</w:t>
-          </w:r>
-        </w:smartTag>
-      </w:smartTag>
-      <w:r>
-        <w:rPr>
-          <w:rFonts w:ascii="Times New Roman" w:eastAsia="Times New Roman" w:hAnsi="Times New Roman" w:cs="Times New Roman"/>
-          <w:sz w:val="24"/>
-          <w:szCs w:val="24"/>
-          <w:lang w:eastAsia="en-US"/>
-        </w:rPr>
-        <w:t>, Nữ:</w:t>
-      </w:r>
-      <w:r>
-        <w:rPr>
-          <w:rFonts w:ascii="Times New Roman" w:eastAsia="Times New Roman" w:hAnsi="Times New Roman" w:cs="Times New Roman"/>
-          <w:sz w:val="24"/>
-          <w:szCs w:val="24"/>
+        <w:t>Nam, Nữ:</w:t>
+      </w:r>
+      <w:r>
+        <w:rPr>
+          <w:rFonts w:ascii="Times New Roman" w:eastAsia="Times New Roman" w:hAnsi="Times New Roman" w:cs="Times New Roman"/>
+          <w:sz w:val="26"/>
+          <w:szCs w:val="26"/>
           <w:lang w:eastAsia="en-US"/>
         </w:rPr>
         <w:t xml:space="preserve"> </w:t>
@@ -1381,8 +1358,8 @@
           <w:rFonts w:ascii="Times New Roman" w:eastAsia="Times New Roman" w:hAnsi="Times New Roman" w:cs="Times New Roman"/>
           <w:b/>
           <w:bCs/>
-          <w:sz w:val="24"/>
-          <w:szCs w:val="24"/>
+          <w:sz w:val="26"/>
+          <w:szCs w:val="26"/>
           <w:lang w:eastAsia="en-US"/>
         </w:rPr>
         <w:t>Nữ</w:t>
@@ -1390,8 +1367,8 @@
       <w:r>
         <w:rPr>
           <w:rFonts w:ascii="Times New Roman" w:eastAsia="Times New Roman" w:hAnsi="Times New Roman" w:cs="Times New Roman"/>
-          <w:sz w:val="24"/>
-          <w:szCs w:val="24"/>
+          <w:sz w:val="26"/>
+          <w:szCs w:val="26"/>
           <w:lang w:eastAsia="en-US"/>
         </w:rPr>
         <w:tab/>
@@ -1404,16 +1381,16 @@
         <w:jc w:val="both"/>
         <w:rPr>
           <w:rFonts w:ascii="Times New Roman" w:eastAsia="Times New Roman" w:hAnsi="Times New Roman" w:cs="Times New Roman"/>
-          <w:sz w:val="24"/>
-          <w:szCs w:val="24"/>
-          <w:lang w:eastAsia="en-US"/>
-        </w:rPr>
-      </w:pPr>
-      <w:r>
-        <w:rPr>
-          <w:rFonts w:ascii="Times New Roman" w:eastAsia="Times New Roman" w:hAnsi="Times New Roman" w:cs="Times New Roman"/>
-          <w:sz w:val="24"/>
-          <w:szCs w:val="24"/>
+          <w:sz w:val="26"/>
+          <w:szCs w:val="26"/>
+          <w:lang w:eastAsia="en-US"/>
+        </w:rPr>
+      </w:pPr>
+      <w:r>
+        <w:rPr>
+          <w:rFonts w:ascii="Times New Roman" w:eastAsia="Times New Roman" w:hAnsi="Times New Roman" w:cs="Times New Roman"/>
+          <w:sz w:val="26"/>
+          <w:szCs w:val="26"/>
           <w:lang w:eastAsia="en-US"/>
         </w:rPr>
         <w:t>Dân tộc:</w:t>
@@ -1421,8 +1398,8 @@
       <w:r>
         <w:rPr>
           <w:rFonts w:ascii="Times New Roman" w:eastAsia="Times New Roman" w:hAnsi="Times New Roman" w:cs="Times New Roman"/>
-          <w:sz w:val="24"/>
-          <w:szCs w:val="24"/>
+          <w:sz w:val="26"/>
+          <w:szCs w:val="26"/>
           <w:lang w:eastAsia="en-US"/>
         </w:rPr>
         <w:t xml:space="preserve"> </w:t>
@@ -1432,8 +1409,8 @@
           <w:rFonts w:ascii="Times New Roman" w:eastAsia="Times New Roman" w:hAnsi="Times New Roman" w:cs="Times New Roman"/>
           <w:b/>
           <w:bCs/>
-          <w:sz w:val="24"/>
-          <w:szCs w:val="24"/>
+          <w:sz w:val="26"/>
+          <w:szCs w:val="26"/>
           <w:lang w:eastAsia="en-US"/>
         </w:rPr>
         <w:t>Kinh</w:t>
@@ -1446,16 +1423,16 @@
         <w:jc w:val="both"/>
         <w:rPr>
           <w:rFonts w:ascii="Times New Roman" w:eastAsia="Times New Roman" w:hAnsi="Times New Roman" w:cs="Times New Roman"/>
-          <w:sz w:val="24"/>
-          <w:szCs w:val="24"/>
-          <w:lang w:eastAsia="en-US"/>
-        </w:rPr>
-      </w:pPr>
-      <w:r>
-        <w:rPr>
-          <w:rFonts w:ascii="Times New Roman" w:eastAsia="Times New Roman" w:hAnsi="Times New Roman" w:cs="Times New Roman"/>
-          <w:sz w:val="24"/>
-          <w:szCs w:val="24"/>
+          <w:sz w:val="26"/>
+          <w:szCs w:val="26"/>
+          <w:lang w:eastAsia="en-US"/>
+        </w:rPr>
+      </w:pPr>
+      <w:r>
+        <w:rPr>
+          <w:rFonts w:ascii="Times New Roman" w:eastAsia="Times New Roman" w:hAnsi="Times New Roman" w:cs="Times New Roman"/>
+          <w:sz w:val="26"/>
+          <w:szCs w:val="26"/>
           <w:lang w:eastAsia="en-US"/>
         </w:rPr>
         <w:t>Lớp, khoa:</w:t>
@@ -1463,8 +1440,8 @@
       <w:r>
         <w:rPr>
           <w:rFonts w:ascii="Times New Roman" w:eastAsia="Times New Roman" w:hAnsi="Times New Roman" w:cs="Times New Roman"/>
-          <w:sz w:val="24"/>
-          <w:szCs w:val="24"/>
+          <w:sz w:val="26"/>
+          <w:szCs w:val="26"/>
           <w:lang w:eastAsia="en-US"/>
         </w:rPr>
         <w:t xml:space="preserve"> </w:t>
@@ -1474,8 +1451,8 @@
           <w:rFonts w:ascii="Times New Roman" w:eastAsia="Times New Roman" w:hAnsi="Times New Roman" w:cs="Times New Roman"/>
           <w:b/>
           <w:bCs/>
-          <w:sz w:val="24"/>
-          <w:szCs w:val="24"/>
+          <w:sz w:val="26"/>
+          <w:szCs w:val="26"/>
           <w:lang w:eastAsia="en-US"/>
         </w:rPr>
         <w:t>DI16V7F1 – CNTT&amp;TT</w:t>
@@ -1483,8 +1460,8 @@
       <w:r>
         <w:rPr>
           <w:rFonts w:ascii="Times New Roman" w:eastAsia="Times New Roman" w:hAnsi="Times New Roman" w:cs="Times New Roman"/>
-          <w:sz w:val="24"/>
-          <w:szCs w:val="24"/>
+          <w:sz w:val="26"/>
+          <w:szCs w:val="26"/>
           <w:lang w:eastAsia="en-US"/>
         </w:rPr>
         <w:tab/>
@@ -1495,8 +1472,8 @@
           <w:rFonts w:ascii="Times New Roman" w:eastAsia="Times New Roman" w:hAnsi="Times New Roman" w:cs="Times New Roman"/>
           <w:b/>
           <w:bCs/>
-          <w:sz w:val="24"/>
-          <w:szCs w:val="24"/>
+          <w:sz w:val="26"/>
+          <w:szCs w:val="26"/>
           <w:lang w:eastAsia="en-US"/>
         </w:rPr>
         <w:t>4</w:t>
@@ -1504,8 +1481,8 @@
       <w:r>
         <w:rPr>
           <w:rFonts w:ascii="Times New Roman" w:eastAsia="Times New Roman" w:hAnsi="Times New Roman" w:cs="Times New Roman"/>
-          <w:sz w:val="24"/>
-          <w:szCs w:val="24"/>
+          <w:sz w:val="26"/>
+          <w:szCs w:val="26"/>
           <w:lang w:eastAsia="en-US"/>
         </w:rPr>
         <w:t>/Số năm đào tạo:</w:t>
@@ -1513,8 +1490,8 @@
       <w:r>
         <w:rPr>
           <w:rFonts w:ascii="Times New Roman" w:eastAsia="Times New Roman" w:hAnsi="Times New Roman" w:cs="Times New Roman"/>
-          <w:sz w:val="24"/>
-          <w:szCs w:val="24"/>
+          <w:sz w:val="26"/>
+          <w:szCs w:val="26"/>
           <w:lang w:eastAsia="en-US"/>
         </w:rPr>
         <w:t xml:space="preserve"> </w:t>
@@ -1524,8 +1501,8 @@
           <w:rFonts w:ascii="Times New Roman" w:eastAsia="Times New Roman" w:hAnsi="Times New Roman" w:cs="Times New Roman"/>
           <w:b/>
           <w:bCs/>
-          <w:sz w:val="24"/>
-          <w:szCs w:val="24"/>
+          <w:sz w:val="26"/>
+          <w:szCs w:val="26"/>
           <w:lang w:eastAsia="en-US"/>
         </w:rPr>
         <w:t>4.5</w:t>
@@ -1538,16 +1515,16 @@
         <w:jc w:val="both"/>
         <w:rPr>
           <w:rFonts w:ascii="Times New Roman" w:eastAsia="Times New Roman" w:hAnsi="Times New Roman" w:cs="Times New Roman"/>
-          <w:sz w:val="24"/>
-          <w:szCs w:val="24"/>
-          <w:lang w:eastAsia="en-US"/>
-        </w:rPr>
-      </w:pPr>
-      <w:r>
-        <w:rPr>
-          <w:rFonts w:ascii="Times New Roman" w:eastAsia="Times New Roman" w:hAnsi="Times New Roman" w:cs="Times New Roman"/>
-          <w:sz w:val="24"/>
-          <w:szCs w:val="24"/>
+          <w:sz w:val="26"/>
+          <w:szCs w:val="26"/>
+          <w:lang w:eastAsia="en-US"/>
+        </w:rPr>
+      </w:pPr>
+      <w:r>
+        <w:rPr>
+          <w:rFonts w:ascii="Times New Roman" w:eastAsia="Times New Roman" w:hAnsi="Times New Roman" w:cs="Times New Roman"/>
+          <w:sz w:val="26"/>
+          <w:szCs w:val="26"/>
           <w:lang w:eastAsia="en-US"/>
         </w:rPr>
         <w:t>Ngành học:</w:t>
@@ -1555,17 +1532,30 @@
       <w:r>
         <w:rPr>
           <w:rFonts w:ascii="Times New Roman" w:eastAsia="Times New Roman" w:hAnsi="Times New Roman" w:cs="Times New Roman"/>
-          <w:sz w:val="24"/>
-          <w:szCs w:val="24"/>
-          <w:lang w:eastAsia="en-US"/>
-        </w:rPr>
-        <w:t xml:space="preserve"> Công nghệ thông tin – chương trình chất lượng cao</w:t>
-      </w:r>
-      <w:r>
-        <w:rPr>
-          <w:rFonts w:ascii="Times New Roman" w:eastAsia="Times New Roman" w:hAnsi="Times New Roman" w:cs="Times New Roman"/>
-          <w:sz w:val="24"/>
-          <w:szCs w:val="24"/>
+          <w:sz w:val="26"/>
+          <w:szCs w:val="26"/>
+          <w:lang w:eastAsia="en-US"/>
+        </w:rPr>
+        <w:t xml:space="preserve"> </w:t>
+      </w:r>
+      <w:bookmarkStart w:id="0" w:name="_GoBack"/>
+      <w:r>
+        <w:rPr>
+          <w:rFonts w:ascii="Times New Roman" w:eastAsia="Times New Roman" w:hAnsi="Times New Roman" w:cs="Times New Roman"/>
+          <w:b/>
+          <w:bCs/>
+          <w:sz w:val="26"/>
+          <w:szCs w:val="26"/>
+          <w:lang w:eastAsia="en-US"/>
+        </w:rPr>
+        <w:t>Công nghệ thông tin – chương trình chất lượng cao</w:t>
+      </w:r>
+      <w:bookmarkEnd w:id="0"/>
+      <w:r>
+        <w:rPr>
+          <w:rFonts w:ascii="Times New Roman" w:eastAsia="Times New Roman" w:hAnsi="Times New Roman" w:cs="Times New Roman"/>
+          <w:sz w:val="26"/>
+          <w:szCs w:val="26"/>
           <w:lang w:eastAsia="en-US"/>
         </w:rPr>
         <w:tab/>
@@ -1573,8 +1563,8 @@
       <w:r>
         <w:rPr>
           <w:rFonts w:ascii="Times New Roman" w:eastAsia="Times New Roman" w:hAnsi="Times New Roman" w:cs="Times New Roman"/>
-          <w:sz w:val="24"/>
-          <w:szCs w:val="24"/>
+          <w:sz w:val="26"/>
+          <w:szCs w:val="26"/>
           <w:lang w:eastAsia="en-US"/>
         </w:rPr>
         <w:tab/>
@@ -1582,8 +1572,8 @@
       <w:r>
         <w:rPr>
           <w:rFonts w:ascii="Times New Roman" w:eastAsia="Times New Roman" w:hAnsi="Times New Roman" w:cs="Times New Roman"/>
-          <w:sz w:val="24"/>
-          <w:szCs w:val="24"/>
+          <w:sz w:val="26"/>
+          <w:szCs w:val="26"/>
           <w:lang w:eastAsia="en-US"/>
         </w:rPr>
         <w:tab/>
@@ -1591,8 +1581,8 @@
       <w:r>
         <w:rPr>
           <w:rFonts w:ascii="Times New Roman" w:eastAsia="Times New Roman" w:hAnsi="Times New Roman" w:cs="Times New Roman"/>
-          <w:sz w:val="24"/>
-          <w:szCs w:val="24"/>
+          <w:sz w:val="26"/>
+          <w:szCs w:val="26"/>
           <w:lang w:eastAsia="en-US"/>
         </w:rPr>
         <w:tab/>
@@ -1600,8 +1590,8 @@
       <w:r>
         <w:rPr>
           <w:rFonts w:ascii="Times New Roman" w:eastAsia="Times New Roman" w:hAnsi="Times New Roman" w:cs="Times New Roman"/>
-          <w:sz w:val="24"/>
-          <w:szCs w:val="24"/>
+          <w:sz w:val="26"/>
+          <w:szCs w:val="26"/>
           <w:lang w:eastAsia="en-US"/>
         </w:rPr>
         <w:tab/>
@@ -1609,8 +1599,8 @@
       <w:r>
         <w:rPr>
           <w:rFonts w:ascii="Times New Roman" w:eastAsia="Times New Roman" w:hAnsi="Times New Roman" w:cs="Times New Roman"/>
-          <w:sz w:val="24"/>
-          <w:szCs w:val="24"/>
+          <w:sz w:val="26"/>
+          <w:szCs w:val="26"/>
           <w:lang w:eastAsia="en-US"/>
         </w:rPr>
         <w:tab/>
@@ -1625,8 +1615,8 @@
           <w:rFonts w:ascii="Times New Roman" w:eastAsia="Times New Roman" w:hAnsi="Times New Roman" w:cs="Times New Roman"/>
           <w:b/>
           <w:i/>
-          <w:sz w:val="24"/>
-          <w:szCs w:val="24"/>
+          <w:sz w:val="26"/>
+          <w:szCs w:val="26"/>
           <w:lang w:eastAsia="en-US"/>
         </w:rPr>
       </w:pPr>
@@ -1638,8 +1628,8 @@
         <w:jc w:val="both"/>
         <w:rPr>
           <w:rFonts w:ascii="Times New Roman" w:eastAsia="Times New Roman" w:hAnsi="Times New Roman" w:cs="Times New Roman"/>
-          <w:sz w:val="24"/>
-          <w:szCs w:val="24"/>
+          <w:sz w:val="26"/>
+          <w:szCs w:val="26"/>
           <w:lang w:eastAsia="en-US"/>
         </w:rPr>
       </w:pPr>
@@ -1653,16 +1643,16 @@
           <w:rFonts w:ascii="Times New Roman" w:eastAsia="Times New Roman" w:hAnsi="Times New Roman" w:cs="Times New Roman"/>
           <w:bCs/>
           <w:iCs/>
-          <w:sz w:val="24"/>
-          <w:szCs w:val="26"/>
-          <w:lang w:eastAsia="en-US"/>
-        </w:rPr>
-      </w:pPr>
-      <w:r>
-        <w:rPr>
-          <w:rFonts w:ascii="Times New Roman" w:eastAsia="Times New Roman" w:hAnsi="Times New Roman" w:cs="Times New Roman"/>
-          <w:sz w:val="24"/>
-          <w:szCs w:val="24"/>
+          <w:sz w:val="26"/>
+          <w:szCs w:val="26"/>
+          <w:lang w:eastAsia="en-US"/>
+        </w:rPr>
+      </w:pPr>
+      <w:r>
+        <w:rPr>
+          <w:rFonts w:ascii="Times New Roman" w:eastAsia="Times New Roman" w:hAnsi="Times New Roman" w:cs="Times New Roman"/>
+          <w:sz w:val="26"/>
+          <w:szCs w:val="26"/>
           <w:lang w:eastAsia="en-US"/>
         </w:rPr>
         <w:t>Người hướng dẫn:</w:t>
@@ -1672,7 +1662,7 @@
           <w:rFonts w:ascii="Times New Roman" w:eastAsia="Times New Roman" w:hAnsi="Times New Roman" w:cs="Times New Roman"/>
           <w:bCs/>
           <w:iCs/>
-          <w:sz w:val="24"/>
+          <w:sz w:val="26"/>
           <w:szCs w:val="26"/>
           <w:lang w:eastAsia="en-US"/>
         </w:rPr>
@@ -1683,7 +1673,7 @@
           <w:rFonts w:ascii="Times New Roman" w:eastAsia="Times New Roman" w:hAnsi="Times New Roman" w:cs="Times New Roman"/>
           <w:b/>
           <w:iCs/>
-          <w:sz w:val="24"/>
+          <w:sz w:val="26"/>
           <w:szCs w:val="26"/>
           <w:lang w:eastAsia="en-US"/>
         </w:rPr>
@@ -1696,8 +1686,8 @@
         <w:jc w:val="center"/>
         <w:rPr>
           <w:rFonts w:ascii="Times New Roman" w:eastAsia="Times New Roman" w:hAnsi="Times New Roman" w:cs="Times New Roman"/>
-          <w:sz w:val="24"/>
-          <w:szCs w:val="24"/>
+          <w:sz w:val="26"/>
+          <w:szCs w:val="26"/>
           <w:lang w:eastAsia="en-US"/>
         </w:rPr>
       </w:pPr>
@@ -1849,7 +1839,7 @@
     <w:p/>
     <w:sectPr>
       <w:pgSz w:w="11906" w:h="16838" w:code="9"/>
-      <w:pgMar w:top="1134" w:right="1134" w:bottom="1134" w:left="994" w:header="720" w:footer="720" w:gutter="0"/>
+      <w:pgMar w:top="1138" w:right="1138" w:bottom="1138" w:left="1701" w:header="720" w:footer="720" w:gutter="0"/>
       <w:cols w:space="720"/>
       <w:docGrid w:linePitch="360"/>
     </w:sectPr>
@@ -1980,6 +1970,7 @@
     <w:lsdException w:name="HTML Sample" w:semiHidden="1" w:unhideWhenUsed="1"/>
     <w:lsdException w:name="HTML Typewriter" w:semiHidden="1" w:unhideWhenUsed="1"/>
     <w:lsdException w:name="HTML Variable" w:semiHidden="1" w:unhideWhenUsed="1"/>
+    <w:lsdException w:name="Normal Table" w:semiHidden="1" w:unhideWhenUsed="1"/>
     <w:lsdException w:name="annotation subject" w:semiHidden="1" w:unhideWhenUsed="1"/>
     <w:lsdException w:name="No List" w:semiHidden="1" w:unhideWhenUsed="1"/>
     <w:lsdException w:name="Outline List 1" w:semiHidden="1" w:unhideWhenUsed="1"/>
@@ -2026,8 +2017,10 @@
     <w:lsdException w:name="Table Subtle 2" w:semiHidden="1" w:unhideWhenUsed="1"/>
     <w:lsdException w:name="Table Web 1" w:semiHidden="1" w:unhideWhenUsed="1"/>
     <w:lsdException w:name="Table Web 2" w:semiHidden="1" w:unhideWhenUsed="1"/>
+    <w:lsdException w:name="Table Web 3" w:semiHidden="1" w:unhideWhenUsed="1"/>
     <w:lsdException w:name="Balloon Text" w:semiHidden="1" w:unhideWhenUsed="1"/>
     <w:lsdException w:name="Table Grid" w:uiPriority="39"/>
+    <w:lsdException w:name="Table Theme" w:semiHidden="1" w:unhideWhenUsed="1"/>
     <w:lsdException w:name="Placeholder Text" w:semiHidden="1"/>
     <w:lsdException w:name="No Spacing" w:uiPriority="1" w:qFormat="1"/>
     <w:lsdException w:name="Light Shading" w:uiPriority="60"/>

</xml_diff>